<commit_message>
pages added to readme
</commit_message>
<xml_diff>
--- a/docs/README.docx
+++ b/docs/README.docx
@@ -570,10 +570,7 @@
     <w:p/>
     <w:p>
       <w:r>
-        <w:t>Reservations</w:t>
-      </w:r>
-      <w:r>
-        <w:t xml:space="preserve"> service</w:t>
+        <w:t>Reservations service</w:t>
       </w:r>
     </w:p>
     <w:p>
@@ -597,126 +594,311 @@
         </w:numPr>
       </w:pPr>
       <w:r>
-        <w:t>Get /</w:t>
-      </w:r>
-      <w:r>
-        <w:t>customers/</w:t>
-      </w:r>
-      <w:r>
-        <w:t>{</w:t>
-      </w:r>
-      <w:r>
-        <w:t>customer</w:t>
-      </w:r>
-      <w:r>
-        <w:t xml:space="preserve"> id} - get all reservations of a </w:t>
-      </w:r>
-      <w:r>
-        <w:t>customer</w:t>
-      </w:r>
-    </w:p>
-    <w:p>
-      <w:pPr>
-        <w:pStyle w:val="ListParagraph"/>
-        <w:numPr>
-          <w:ilvl w:val="1"/>
-          <w:numId w:val="3"/>
-        </w:numPr>
-      </w:pPr>
-      <w:r>
-        <w:t>Get /{</w:t>
+        <w:t>Get /customers/{customer id} - get all reservations of a customer</w:t>
+      </w:r>
+    </w:p>
+    <w:p>
+      <w:pPr>
+        <w:pStyle w:val="ListParagraph"/>
+        <w:numPr>
+          <w:ilvl w:val="1"/>
+          <w:numId w:val="3"/>
+        </w:numPr>
+      </w:pPr>
+      <w:r>
+        <w:t xml:space="preserve">Get /{reservation id} – get </w:t>
       </w:r>
       <w:r>
         <w:t>reservation</w:t>
       </w:r>
       <w:r>
-        <w:t xml:space="preserve"> id} – get </w:t>
+        <w:t xml:space="preserve"> by id</w:t>
+      </w:r>
+    </w:p>
+    <w:p>
+      <w:pPr>
+        <w:pStyle w:val="ListParagraph"/>
+        <w:numPr>
+          <w:ilvl w:val="1"/>
+          <w:numId w:val="3"/>
+        </w:numPr>
+      </w:pPr>
+      <w:r>
+        <w:t xml:space="preserve">Post / - body: create </w:t>
       </w:r>
       <w:r>
         <w:t>reservation</w:t>
       </w:r>
       <w:r>
-        <w:t xml:space="preserve"> by id</w:t>
-      </w:r>
-    </w:p>
-    <w:p>
-      <w:pPr>
-        <w:pStyle w:val="ListParagraph"/>
-        <w:numPr>
-          <w:ilvl w:val="1"/>
-          <w:numId w:val="3"/>
-        </w:numPr>
-      </w:pPr>
-      <w:r>
-        <w:t xml:space="preserve">Post / - body: create </w:t>
+        <w:t xml:space="preserve"> DTO - create </w:t>
       </w:r>
       <w:r>
         <w:t>reservation</w:t>
       </w:r>
-      <w:r>
-        <w:t xml:space="preserve"> DTO - create </w:t>
+    </w:p>
+    <w:p>
+      <w:pPr>
+        <w:pStyle w:val="ListParagraph"/>
+        <w:numPr>
+          <w:ilvl w:val="1"/>
+          <w:numId w:val="3"/>
+        </w:numPr>
+      </w:pPr>
+      <w:r>
+        <w:t>Patch /{</w:t>
       </w:r>
       <w:r>
         <w:t>reservation</w:t>
       </w:r>
-    </w:p>
-    <w:p>
-      <w:pPr>
-        <w:pStyle w:val="ListParagraph"/>
-        <w:numPr>
-          <w:ilvl w:val="1"/>
-          <w:numId w:val="3"/>
-        </w:numPr>
-      </w:pPr>
-      <w:r>
-        <w:t>Patch /{</w:t>
+      <w:r>
+        <w:t xml:space="preserve"> id} - body: update </w:t>
       </w:r>
       <w:r>
         <w:t>reservation</w:t>
       </w:r>
       <w:r>
-        <w:t xml:space="preserve"> id} - body: update </w:t>
-      </w:r>
-      <w:r>
-        <w:t>reserv</w:t>
+        <w:t xml:space="preserve"> DTO – </w:t>
+      </w:r>
+      <w:r>
+        <w:t>reservation</w:t>
+      </w:r>
+      <w:r>
+        <w:t xml:space="preserve"> user</w:t>
+      </w:r>
+    </w:p>
+    <w:p>
+      <w:pPr>
+        <w:pStyle w:val="ListParagraph"/>
+        <w:numPr>
+          <w:ilvl w:val="1"/>
+          <w:numId w:val="3"/>
+        </w:numPr>
+      </w:pPr>
+      <w:r>
+        <w:t>Delete /{</w:t>
+      </w:r>
+      <w:r>
+        <w:t>reservation</w:t>
+      </w:r>
+      <w:r>
+        <w:t xml:space="preserve"> id} – delete </w:t>
+      </w:r>
+      <w:r>
+        <w:t>reservation</w:t>
+      </w:r>
+    </w:p>
+    <w:p/>
+    <w:p>
+      <w:r>
+        <w:t>Frontend pages</w:t>
+      </w:r>
+    </w:p>
+    <w:p>
+      <w:pPr>
+        <w:pStyle w:val="ListParagraph"/>
+        <w:numPr>
+          <w:ilvl w:val="0"/>
+          <w:numId w:val="3"/>
+        </w:numPr>
+      </w:pPr>
+      <w:r>
+        <w:t>Common</w:t>
+      </w:r>
+    </w:p>
+    <w:p>
+      <w:pPr>
+        <w:pStyle w:val="ListParagraph"/>
+        <w:numPr>
+          <w:ilvl w:val="1"/>
+          <w:numId w:val="3"/>
+        </w:numPr>
+      </w:pPr>
+      <w:r>
+        <w:t xml:space="preserve">Create </w:t>
+      </w:r>
+      <w:r>
+        <w:t xml:space="preserve">an </w:t>
+      </w:r>
+      <w:r>
+        <w:t>account – one page for both travelers and hotel admins</w:t>
+      </w:r>
+    </w:p>
+    <w:p>
+      <w:pPr>
+        <w:pStyle w:val="ListParagraph"/>
+        <w:numPr>
+          <w:ilvl w:val="1"/>
+          <w:numId w:val="3"/>
+        </w:numPr>
+      </w:pPr>
+      <w:r>
+        <w:t>Login page</w:t>
       </w:r>
       <w:bookmarkStart w:id="0" w:name="_GoBack"/>
       <w:bookmarkEnd w:id="0"/>
-      <w:r>
-        <w:t>ation</w:t>
-      </w:r>
-      <w:r>
-        <w:t xml:space="preserve"> DTO – </w:t>
-      </w:r>
-      <w:r>
-        <w:t>reservation</w:t>
-      </w:r>
-      <w:r>
-        <w:t xml:space="preserve"> user</w:t>
-      </w:r>
-    </w:p>
-    <w:p>
-      <w:pPr>
-        <w:pStyle w:val="ListParagraph"/>
-        <w:numPr>
-          <w:ilvl w:val="1"/>
-          <w:numId w:val="3"/>
-        </w:numPr>
-      </w:pPr>
-      <w:r>
-        <w:t>Delete /{</w:t>
-      </w:r>
-      <w:r>
-        <w:t>reservation</w:t>
-      </w:r>
-      <w:r>
-        <w:t xml:space="preserve"> id} – delete </w:t>
-      </w:r>
-      <w:r>
-        <w:t>reservation</w:t>
-      </w:r>
-    </w:p>
-    <w:p/>
+    </w:p>
+    <w:p>
+      <w:pPr>
+        <w:pStyle w:val="ListParagraph"/>
+        <w:numPr>
+          <w:ilvl w:val="1"/>
+          <w:numId w:val="3"/>
+        </w:numPr>
+      </w:pPr>
+      <w:r>
+        <w:t>View hotels list</w:t>
+      </w:r>
+    </w:p>
+    <w:p>
+      <w:pPr>
+        <w:pStyle w:val="ListParagraph"/>
+        <w:numPr>
+          <w:ilvl w:val="2"/>
+          <w:numId w:val="3"/>
+        </w:numPr>
+      </w:pPr>
+      <w:r>
+        <w:t>Travelers, admin: view all hotels</w:t>
+      </w:r>
+    </w:p>
+    <w:p>
+      <w:pPr>
+        <w:pStyle w:val="ListParagraph"/>
+        <w:numPr>
+          <w:ilvl w:val="2"/>
+          <w:numId w:val="3"/>
+        </w:numPr>
+      </w:pPr>
+      <w:r>
+        <w:t xml:space="preserve">Hotel admins: view their </w:t>
+      </w:r>
+      <w:r>
+        <w:t>hotels and</w:t>
+      </w:r>
+      <w:r>
+        <w:t xml:space="preserve"> hotel option</w:t>
+      </w:r>
+    </w:p>
+    <w:p>
+      <w:pPr>
+        <w:pStyle w:val="ListParagraph"/>
+        <w:numPr>
+          <w:ilvl w:val="1"/>
+          <w:numId w:val="3"/>
+        </w:numPr>
+      </w:pPr>
+      <w:r>
+        <w:t>View single hotel</w:t>
+      </w:r>
+      <w:r>
+        <w:t xml:space="preserve"> and its reservations</w:t>
+      </w:r>
+    </w:p>
+    <w:p>
+      <w:pPr>
+        <w:pStyle w:val="ListParagraph"/>
+        <w:numPr>
+          <w:ilvl w:val="2"/>
+          <w:numId w:val="3"/>
+        </w:numPr>
+      </w:pPr>
+      <w:r>
+        <w:t>A</w:t>
+      </w:r>
+      <w:r>
+        <w:t>dmin: just view</w:t>
+      </w:r>
+    </w:p>
+    <w:p>
+      <w:pPr>
+        <w:pStyle w:val="ListParagraph"/>
+        <w:numPr>
+          <w:ilvl w:val="2"/>
+          <w:numId w:val="3"/>
+        </w:numPr>
+      </w:pPr>
+      <w:r>
+        <w:t>Travelers: book a reservation</w:t>
+      </w:r>
+      <w:r>
+        <w:t xml:space="preserve"> option</w:t>
+      </w:r>
+    </w:p>
+    <w:p>
+      <w:pPr>
+        <w:pStyle w:val="ListParagraph"/>
+        <w:numPr>
+          <w:ilvl w:val="2"/>
+          <w:numId w:val="3"/>
+        </w:numPr>
+      </w:pPr>
+      <w:r>
+        <w:t xml:space="preserve">Hotel admin: edit and delete </w:t>
+      </w:r>
+      <w:r>
+        <w:t>hotel and add, edit reservations options</w:t>
+      </w:r>
+    </w:p>
+    <w:p>
+      <w:pPr>
+        <w:pStyle w:val="ListParagraph"/>
+        <w:numPr>
+          <w:ilvl w:val="0"/>
+          <w:numId w:val="3"/>
+        </w:numPr>
+      </w:pPr>
+      <w:r>
+        <w:t>Hotel admins</w:t>
+      </w:r>
+    </w:p>
+    <w:p>
+      <w:pPr>
+        <w:pStyle w:val="ListParagraph"/>
+        <w:numPr>
+          <w:ilvl w:val="1"/>
+          <w:numId w:val="3"/>
+        </w:numPr>
+      </w:pPr>
+      <w:r>
+        <w:t>Add hotel page</w:t>
+      </w:r>
+    </w:p>
+    <w:p>
+      <w:pPr>
+        <w:pStyle w:val="ListParagraph"/>
+        <w:numPr>
+          <w:ilvl w:val="0"/>
+          <w:numId w:val="3"/>
+        </w:numPr>
+      </w:pPr>
+      <w:r>
+        <w:t>Travelers</w:t>
+      </w:r>
+    </w:p>
+    <w:p>
+      <w:pPr>
+        <w:pStyle w:val="ListParagraph"/>
+        <w:numPr>
+          <w:ilvl w:val="1"/>
+          <w:numId w:val="3"/>
+        </w:numPr>
+      </w:pPr>
+      <w:r>
+        <w:t>View bookings</w:t>
+      </w:r>
+    </w:p>
+    <w:p>
+      <w:pPr>
+        <w:pStyle w:val="ListParagraph"/>
+        <w:numPr>
+          <w:ilvl w:val="1"/>
+          <w:numId w:val="3"/>
+        </w:numPr>
+      </w:pPr>
+      <w:r>
+        <w:t>Booking and payment page</w:t>
+      </w:r>
+    </w:p>
     <w:sectPr>
       <w:pgSz w:w="11906" w:h="16838"/>
       <w:pgMar w:top="1440" w:right="1440" w:bottom="1440" w:left="1440" w:header="708" w:footer="708" w:gutter="0"/>
@@ -732,7 +914,7 @@
   <w:abstractNum w:abstractNumId="0" w15:restartNumberingAfterBreak="0">
     <w:nsid w:val="26F77E6D"/>
     <w:multiLevelType w:val="hybridMultilevel"/>
-    <w:tmpl w:val="BFF25E1A"/>
+    <w:tmpl w:val="0DD8786E"/>
     <w:lvl w:ilvl="0" w:tplc="08090001">
       <w:start w:val="1"/>
       <w:numFmt w:val="bullet"/>
@@ -757,7 +939,7 @@
         <w:rFonts w:ascii="Courier New" w:hAnsi="Courier New" w:cs="Courier New" w:hint="default"/>
       </w:rPr>
     </w:lvl>
-    <w:lvl w:ilvl="2" w:tplc="08090005" w:tentative="1">
+    <w:lvl w:ilvl="2" w:tplc="08090005">
       <w:start w:val="1"/>
       <w:numFmt w:val="bullet"/>
       <w:lvlText w:val=""/>

</xml_diff>